<commit_message>
feat: Completed PROG2113 Module 10 testing
</commit_message>
<xml_diff>
--- a/Courses/PROG2113 - HTML and CSS/Modules/Module 11 - Web Multimedia and Interactivity/Assignments/A11-1_HOP.docx
+++ b/Courses/PROG2113 - HTML and CSS/Modules/Module 11 - Web Multimedia and Interactivity/Assignments/A11-1_HOP.docx
@@ -397,9 +397,9 @@
           <w:noProof/>
         </w:rPr>
         <w:drawing>
-          <wp:inline distT="0" distB="0" distL="0" distR="0" wp14:anchorId="0CC48FF4" wp14:editId="0D92ECBD">
-            <wp:extent cx="3786389" cy="3247374"/>
-            <wp:effectExtent l="0" t="0" r="5080" b="0"/>
+          <wp:inline distT="0" distB="0" distL="0" distR="0" wp14:anchorId="0CC48FF4" wp14:editId="6A79A1BB">
+            <wp:extent cx="5315864" cy="4559121"/>
+            <wp:effectExtent l="0" t="0" r="0" b="0"/>
             <wp:docPr id="7" name="Picture 7" descr="A screenshot of a computer&#10;&#10;Description automatically generated with medium confidence"/>
             <wp:cNvGraphicFramePr>
               <a:graphicFrameLocks xmlns:a="http://schemas.openxmlformats.org/drawingml/2006/main" noChangeAspect="1"/>
@@ -419,7 +419,7 @@
                   <pic:spPr bwMode="auto">
                     <a:xfrm>
                       <a:off x="0" y="0"/>
-                      <a:ext cx="3803369" cy="3261937"/>
+                      <a:ext cx="5351568" cy="4589742"/>
                     </a:xfrm>
                     <a:prstGeom prst="rect">
                       <a:avLst/>
@@ -457,9 +457,9 @@
           <w:noProof/>
         </w:rPr>
         <w:drawing>
-          <wp:inline distT="0" distB="0" distL="0" distR="0" wp14:anchorId="3EA0F09B" wp14:editId="40B9C336">
-            <wp:extent cx="3528544" cy="2704564"/>
-            <wp:effectExtent l="0" t="0" r="0" b="635"/>
+          <wp:inline distT="0" distB="0" distL="0" distR="0" wp14:anchorId="3EA0F09B" wp14:editId="02BCEAE0">
+            <wp:extent cx="4893972" cy="3751139"/>
+            <wp:effectExtent l="0" t="0" r="1905" b="1905"/>
             <wp:docPr id="8" name="Picture 8" descr="Graphical user interface, text, application&#10;&#10;Description automatically generated"/>
             <wp:cNvGraphicFramePr>
               <a:graphicFrameLocks xmlns:a="http://schemas.openxmlformats.org/drawingml/2006/main" noChangeAspect="1"/>
@@ -480,7 +480,7 @@
                   <pic:spPr>
                     <a:xfrm>
                       <a:off x="0" y="0"/>
-                      <a:ext cx="3535147" cy="2709625"/>
+                      <a:ext cx="4912273" cy="3765167"/>
                     </a:xfrm>
                     <a:prstGeom prst="rect">
                       <a:avLst/>
@@ -495,6 +495,7 @@
     </w:p>
     <w:p>
       <w:r>
+        <w:lastRenderedPageBreak/>
         <w:t>HOP</w:t>
       </w:r>
       <w:r>
@@ -504,7 +505,54 @@
         <w:t>.7</w:t>
       </w:r>
     </w:p>
-    <w:p/>
+    <w:p>
+      <w:r>
+        <w:rPr>
+          <w:noProof/>
+        </w:rPr>
+        <w:drawing>
+          <wp:inline distT="0" distB="0" distL="0" distR="0" wp14:anchorId="1E0EBCA5" wp14:editId="3A805617">
+            <wp:extent cx="6833358" cy="4391696"/>
+            <wp:effectExtent l="0" t="0" r="5715" b="8890"/>
+            <wp:docPr id="9" name="Picture 9" descr="A screenshot of a computer&#10;&#10;Description automatically generated with medium confidence"/>
+            <wp:cNvGraphicFramePr>
+              <a:graphicFrameLocks xmlns:a="http://schemas.openxmlformats.org/drawingml/2006/main" noChangeAspect="1"/>
+            </wp:cNvGraphicFramePr>
+            <a:graphic xmlns:a="http://schemas.openxmlformats.org/drawingml/2006/main">
+              <a:graphicData uri="http://schemas.openxmlformats.org/drawingml/2006/picture">
+                <pic:pic xmlns:pic="http://schemas.openxmlformats.org/drawingml/2006/picture">
+                  <pic:nvPicPr>
+                    <pic:cNvPr id="9" name="Picture 9" descr="A screenshot of a computer&#10;&#10;Description automatically generated with medium confidence"/>
+                    <pic:cNvPicPr/>
+                  </pic:nvPicPr>
+                  <pic:blipFill>
+                    <a:blip r:embed="rId12">
+                      <a:extLst>
+                        <a:ext uri="{28A0092B-C50C-407E-A947-70E740481C1C}">
+                          <a14:useLocalDpi xmlns:a14="http://schemas.microsoft.com/office/drawing/2010/main" val="0"/>
+                        </a:ext>
+                      </a:extLst>
+                    </a:blip>
+                    <a:stretch>
+                      <a:fillRect/>
+                    </a:stretch>
+                  </pic:blipFill>
+                  <pic:spPr>
+                    <a:xfrm>
+                      <a:off x="0" y="0"/>
+                      <a:ext cx="6858045" cy="4407562"/>
+                    </a:xfrm>
+                    <a:prstGeom prst="rect">
+                      <a:avLst/>
+                    </a:prstGeom>
+                  </pic:spPr>
+                </pic:pic>
+              </a:graphicData>
+            </a:graphic>
+          </wp:inline>
+        </w:drawing>
+      </w:r>
+    </w:p>
     <w:p>
       <w:r>
         <w:t xml:space="preserve">HOP </w:t>

</xml_diff>